<commit_message>
Certificate and cover page complete
</commit_message>
<xml_diff>
--- a/Certificate.docx
+++ b/Certificate.docx
@@ -1,6 +1,6 @@
 
 <file path=word/document.xml><?xml version="1.0" encoding="utf-8"?>
-<w:document xmlns:ve="http://schemas.openxmlformats.org/markup-compatibility/2006" xmlns:o="urn:schemas-microsoft-com:office:office" xmlns:r="http://schemas.openxmlformats.org/officeDocument/2006/relationships" xmlns:m="http://schemas.openxmlformats.org/officeDocument/2006/math" xmlns:v="urn:schemas-microsoft-com:vml" xmlns:wp="http://schemas.openxmlformats.org/drawingml/2006/wordprocessingDrawing" xmlns:w10="urn:schemas-microsoft-com:office:word" xmlns:w="http://schemas.openxmlformats.org/wordprocessingml/2006/main" xmlns:wne="http://schemas.microsoft.com/office/word/2006/wordml">
+<w:document xmlns:mo="http://schemas.microsoft.com/office/mac/office/2008/main" xmlns:ve="http://schemas.openxmlformats.org/markup-compatibility/2006" xmlns:mv="urn:schemas-microsoft-com:mac:vml" xmlns:o="urn:schemas-microsoft-com:office:office" xmlns:r="http://schemas.openxmlformats.org/officeDocument/2006/relationships" xmlns:m="http://schemas.openxmlformats.org/officeDocument/2006/math" xmlns:v="urn:schemas-microsoft-com:vml" xmlns:wp="http://schemas.openxmlformats.org/drawingml/2006/wordprocessingDrawing" xmlns:w10="urn:schemas-microsoft-com:office:word" xmlns:w="http://schemas.openxmlformats.org/wordprocessingml/2006/main" xmlns:wne="http://schemas.microsoft.com/office/word/2006/wordml">
   <w:body>
     <w:p>
       <w:pPr>
@@ -246,7 +246,7 @@
           <w:b/>
           <w:bCs/>
         </w:rPr>
-        <w:t>The Measurement of Degree and Stability of Egocentric Congruent Networks</w:t>
+        <w:t>Flamingo – A Stylistic Evaluator</w:t>
       </w:r>
       <w:r>
         <w:rPr>
@@ -262,19 +262,29 @@
         </w:rPr>
         <w:t xml:space="preserve"> is </w:t>
       </w:r>
-      <w:proofErr w:type="spellStart"/>
-      <w:r>
-        <w:rPr>
-          <w:rFonts w:ascii="Times New Roman" w:hAnsi="Times New Roman"/>
-        </w:rPr>
-        <w:t>bonafide</w:t>
-      </w:r>
-      <w:proofErr w:type="spellEnd"/>
-      <w:r>
-        <w:rPr>
-          <w:rFonts w:ascii="Times New Roman" w:hAnsi="Times New Roman"/>
-        </w:rPr>
-        <w:t xml:space="preserve"> work carried out by</w:t>
+      <w:r>
+        <w:rPr>
+          <w:rFonts w:ascii="Times New Roman" w:hAnsi="Times New Roman"/>
+        </w:rPr>
+        <w:t xml:space="preserve">the </w:t>
+      </w:r>
+      <w:r>
+        <w:rPr>
+          <w:rFonts w:ascii="Times New Roman" w:hAnsi="Times New Roman"/>
+        </w:rPr>
+        <w:t>bona</w:t>
+      </w:r>
+      <w:r>
+        <w:rPr>
+          <w:rFonts w:ascii="Times New Roman" w:hAnsi="Times New Roman"/>
+        </w:rPr>
+        <w:t xml:space="preserve"> </w:t>
+      </w:r>
+      <w:r>
+        <w:rPr>
+          <w:rFonts w:ascii="Times New Roman" w:hAnsi="Times New Roman"/>
+        </w:rPr>
+        <w:t>fide work carried out by</w:t>
       </w:r>
       <w:r>
         <w:rPr>
@@ -337,21 +347,15 @@
           <w:rFonts w:ascii="Times New Roman" w:hAnsi="Times New Roman"/>
           <w:b/>
         </w:rPr>
-        <w:t xml:space="preserve">        </w:t>
-      </w:r>
-      <w:r>
-        <w:rPr>
-          <w:rFonts w:ascii="Times New Roman" w:hAnsi="Times New Roman"/>
-          <w:b/>
-        </w:rPr>
-        <w:t xml:space="preserve">        </w:t>
-      </w:r>
-      <w:r>
-        <w:rPr>
-          <w:rFonts w:ascii="Times New Roman" w:hAnsi="Times New Roman"/>
-          <w:b/>
-        </w:rPr>
-        <w:t xml:space="preserve">  </w:t>
+        <w:t xml:space="preserve">      </w:t>
+      </w:r>
+      <w:r>
+        <w:rPr>
+          <w:rFonts w:ascii="Times New Roman" w:hAnsi="Times New Roman"/>
+          <w:b/>
+        </w:rPr>
+        <w:tab/>
+        <w:t>SIDHI RAMESH ADKOLI</w:t>
       </w:r>
       <w:r>
         <w:rPr>
@@ -365,13 +369,6 @@
           <w:rFonts w:ascii="Times New Roman" w:hAnsi="Times New Roman"/>
           <w:b/>
         </w:rPr>
-        <w:t>VISHAL V K</w:t>
-      </w:r>
-      <w:r>
-        <w:rPr>
-          <w:rFonts w:ascii="Times New Roman" w:hAnsi="Times New Roman"/>
-          <w:b/>
-        </w:rPr>
         <w:t xml:space="preserve"> </w:t>
       </w:r>
       <w:r>
@@ -386,13 +383,6 @@
           <w:rFonts w:ascii="Times New Roman" w:hAnsi="Times New Roman"/>
           <w:b/>
         </w:rPr>
-        <w:t xml:space="preserve"> </w:t>
-      </w:r>
-      <w:r>
-        <w:rPr>
-          <w:rFonts w:ascii="Times New Roman" w:hAnsi="Times New Roman"/>
-          <w:b/>
-        </w:rPr>
         <w:t xml:space="preserve">      </w:t>
       </w:r>
       <w:r>
@@ -400,7 +390,8 @@
           <w:rFonts w:ascii="Times New Roman" w:hAnsi="Times New Roman"/>
           <w:b/>
         </w:rPr>
-        <w:t>1PI09CS126</w:t>
+        <w:tab/>
+        <w:t>1PI10CS094</w:t>
       </w:r>
     </w:p>
     <w:p>
@@ -439,13 +430,7 @@
           <w:b/>
         </w:rPr>
         <w:tab/>
-      </w:r>
-      <w:r>
-        <w:rPr>
-          <w:rFonts w:ascii="Times New Roman" w:hAnsi="Times New Roman"/>
-          <w:b/>
-        </w:rPr>
-        <w:t xml:space="preserve">        </w:t>
+        <w:t>SMRITI JYOTI</w:t>
       </w:r>
       <w:r>
         <w:rPr>
@@ -459,31 +444,23 @@
           <w:rFonts w:ascii="Times New Roman" w:hAnsi="Times New Roman"/>
           <w:b/>
         </w:rPr>
-        <w:t xml:space="preserve">PRAKASHA N </w:t>
-      </w:r>
-      <w:proofErr w:type="gramStart"/>
-      <w:r>
-        <w:rPr>
-          <w:rFonts w:ascii="Times New Roman" w:hAnsi="Times New Roman"/>
-          <w:b/>
-        </w:rPr>
-        <w:t>D</w:t>
-      </w:r>
-      <w:r>
-        <w:rPr>
-          <w:rFonts w:ascii="Times New Roman" w:hAnsi="Times New Roman"/>
-          <w:b/>
-        </w:rPr>
-        <w:t xml:space="preserve">  </w:t>
-      </w:r>
-      <w:r>
-        <w:rPr>
-          <w:rFonts w:ascii="Times New Roman" w:hAnsi="Times New Roman"/>
-          <w:b/>
-        </w:rPr>
-        <w:t>1PI10CS407</w:t>
-      </w:r>
-      <w:proofErr w:type="gramEnd"/>
+        <w:tab/>
+      </w:r>
+      <w:r>
+        <w:rPr>
+          <w:rFonts w:ascii="Times New Roman" w:hAnsi="Times New Roman"/>
+          <w:b/>
+        </w:rPr>
+        <w:tab/>
+      </w:r>
+      <w:r>
+        <w:rPr>
+          <w:rFonts w:ascii="Times New Roman" w:hAnsi="Times New Roman"/>
+          <w:b/>
+        </w:rPr>
+        <w:tab/>
+        <w:t>1PI10CS096</w:t>
+      </w:r>
     </w:p>
     <w:p>
       <w:pPr>
@@ -523,55 +500,6 @@
         </w:rPr>
         <w:tab/>
       </w:r>
-      <w:r>
-        <w:rPr>
-          <w:rFonts w:ascii="Times New Roman" w:hAnsi="Times New Roman"/>
-          <w:b/>
-        </w:rPr>
-        <w:t xml:space="preserve">        </w:t>
-      </w:r>
-      <w:r>
-        <w:rPr>
-          <w:rFonts w:ascii="Times New Roman" w:hAnsi="Times New Roman"/>
-          <w:b/>
-        </w:rPr>
-        <w:t xml:space="preserve">  </w:t>
-      </w:r>
-      <w:r>
-        <w:rPr>
-          <w:rFonts w:ascii="Times New Roman" w:hAnsi="Times New Roman"/>
-          <w:b/>
-        </w:rPr>
-        <w:t>SWAMY T</w:t>
-      </w:r>
-      <w:r>
-        <w:rPr>
-          <w:rFonts w:ascii="Times New Roman" w:hAnsi="Times New Roman"/>
-          <w:b/>
-        </w:rPr>
-        <w:t xml:space="preserve"> </w:t>
-      </w:r>
-      <w:r>
-        <w:rPr>
-          <w:rFonts w:ascii="Times New Roman" w:hAnsi="Times New Roman"/>
-          <w:b/>
-        </w:rPr>
-        <w:t xml:space="preserve"> </w:t>
-      </w:r>
-      <w:r>
-        <w:rPr>
-          <w:rFonts w:ascii="Times New Roman" w:hAnsi="Times New Roman"/>
-          <w:b/>
-        </w:rPr>
-        <w:t xml:space="preserve">           </w:t>
-      </w:r>
-      <w:r>
-        <w:rPr>
-          <w:rFonts w:ascii="Times New Roman" w:hAnsi="Times New Roman"/>
-          <w:b/>
-        </w:rPr>
-        <w:t>1PI09CS111</w:t>
-      </w:r>
     </w:p>
     <w:p>
       <w:pPr>
@@ -591,14 +519,7 @@
         <w:rPr>
           <w:rFonts w:ascii="Times New Roman" w:hAnsi="Times New Roman"/>
         </w:rPr>
-        <w:t xml:space="preserve">e and Engineering of the </w:t>
-      </w:r>
-      <w:proofErr w:type="spellStart"/>
-      <w:r>
-        <w:rPr>
-          <w:rFonts w:ascii="Times New Roman" w:hAnsi="Times New Roman"/>
-        </w:rPr>
-        <w:t>Visvesv</w:t>
+        <w:t>e and Engineering of the Visvesv</w:t>
       </w:r>
       <w:r>
         <w:rPr>
@@ -612,7 +533,6 @@
         </w:rPr>
         <w:t>ya</w:t>
       </w:r>
-      <w:proofErr w:type="spellEnd"/>
       <w:r>
         <w:rPr>
           <w:rFonts w:ascii="Times New Roman" w:hAnsi="Times New Roman"/>
@@ -629,7 +549,7 @@
         <w:rPr>
           <w:rFonts w:ascii="Times New Roman" w:hAnsi="Times New Roman"/>
         </w:rPr>
-        <w:t>academic semester January 2013 - May 2013</w:t>
+        <w:t>academic semester January 2014 - May 2014</w:t>
       </w:r>
       <w:r>
         <w:rPr>
@@ -757,26 +677,19 @@
     </w:p>
     <w:p>
       <w:r>
-        <w:t xml:space="preserve">  Prof</w:t>
-      </w:r>
-      <w:r>
-        <w:t xml:space="preserve">. </w:t>
-      </w:r>
-      <w:proofErr w:type="spellStart"/>
-      <w:r>
-        <w:t>Nitin</w:t>
-      </w:r>
-      <w:proofErr w:type="spellEnd"/>
-      <w:r>
-        <w:t xml:space="preserve"> V. </w:t>
-      </w:r>
-      <w:proofErr w:type="spellStart"/>
-      <w:r>
-        <w:t>Pujari</w:t>
-      </w:r>
-      <w:proofErr w:type="spellEnd"/>
-      <w:r>
-        <w:t xml:space="preserve">                 </w:t>
+        <w:t xml:space="preserve">  </w:t>
+      </w:r>
+      <w:r>
+        <w:t xml:space="preserve"> Dr. Kavi Mahesh</w:t>
+      </w:r>
+      <w:r>
+        <w:t xml:space="preserve">             </w:t>
+      </w:r>
+      <w:r>
+        <w:t xml:space="preserve">   </w:t>
+      </w:r>
+      <w:r>
+        <w:t xml:space="preserve">    </w:t>
       </w:r>
       <w:r>
         <w:t xml:space="preserve"> </w:t>
@@ -785,21 +698,8 @@
         <w:t xml:space="preserve"> </w:t>
       </w:r>
       <w:r>
-        <w:t xml:space="preserve">Prof. </w:t>
-      </w:r>
-      <w:proofErr w:type="spellStart"/>
-      <w:r>
-        <w:t>Nitin</w:t>
-      </w:r>
-      <w:proofErr w:type="spellEnd"/>
-      <w:r>
-        <w:t xml:space="preserve"> V. </w:t>
-      </w:r>
-      <w:proofErr w:type="spellStart"/>
-      <w:r>
-        <w:t>Pujari</w:t>
-      </w:r>
-      <w:proofErr w:type="spellEnd"/>
+        <w:t>Prof. Nitin V. Pujari</w:t>
+      </w:r>
       <w:r>
         <w:tab/>
       </w:r>
@@ -1016,8 +916,7 @@
     </w:p>
     <w:sectPr>
       <w:pgSz w:w="11907" w:h="16839" w:code="9"/>
-      <w:pgMar w:top="1080" w:right="1080" w:bottom="1080" w:left="1800" w:header="720" w:footer="720" w:gutter="0"/>
-      <w:cols w:space="720"/>
+      <w:pgMar w:top="1080" w:right="1080" w:bottom="1080" w:left="1800" w:gutter="0"/>
       <w:docGrid w:linePitch="360"/>
     </w:sectPr>
   </w:body>
@@ -1025,7 +924,7 @@
 </file>
 
 <file path=word/numbering.xml><?xml version="1.0" encoding="utf-8"?>
-<w:numbering xmlns:ve="http://schemas.openxmlformats.org/markup-compatibility/2006" xmlns:o="urn:schemas-microsoft-com:office:office" xmlns:r="http://schemas.openxmlformats.org/officeDocument/2006/relationships" xmlns:m="http://schemas.openxmlformats.org/officeDocument/2006/math" xmlns:v="urn:schemas-microsoft-com:vml" xmlns:wp="http://schemas.openxmlformats.org/drawingml/2006/wordprocessingDrawing" xmlns:w10="urn:schemas-microsoft-com:office:word" xmlns:w="http://schemas.openxmlformats.org/wordprocessingml/2006/main" xmlns:wne="http://schemas.microsoft.com/office/word/2006/wordml">
+<w:numbering xmlns:mo="http://schemas.microsoft.com/office/mac/office/2008/main" xmlns:ve="http://schemas.openxmlformats.org/markup-compatibility/2006" xmlns:mv="urn:schemas-microsoft-com:mac:vml" xmlns:o="urn:schemas-microsoft-com:office:office" xmlns:r="http://schemas.openxmlformats.org/officeDocument/2006/relationships" xmlns:m="http://schemas.openxmlformats.org/officeDocument/2006/math" xmlns:v="urn:schemas-microsoft-com:vml" xmlns:wp="http://schemas.openxmlformats.org/drawingml/2006/wordprocessingDrawing" xmlns:w10="urn:schemas-microsoft-com:office:word" xmlns:w="http://schemas.openxmlformats.org/wordprocessingml/2006/main" xmlns:wne="http://schemas.microsoft.com/office/word/2006/wordml">
   <w:abstractNum w:abstractNumId="0">
     <w:nsid w:val="425754CF"/>
     <w:multiLevelType w:val="hybridMultilevel"/>
@@ -1159,7 +1058,7 @@
     </w:rPrDefault>
     <w:pPrDefault/>
   </w:docDefaults>
-  <w:latentStyles w:defLockedState="0" w:defUIPriority="99" w:defSemiHidden="1" w:defUnhideWhenUsed="1" w:defQFormat="0" w:count="267">
+  <w:latentStyles w:defLockedState="0" w:defUIPriority="99" w:defSemiHidden="1" w:defUnhideWhenUsed="1" w:defQFormat="0" w:count="276">
     <w:lsdException w:name="Normal" w:semiHidden="0" w:uiPriority="0" w:unhideWhenUsed="0" w:qFormat="1"/>
     <w:lsdException w:name="heading 1" w:semiHidden="0" w:uiPriority="9" w:unhideWhenUsed="0" w:qFormat="1"/>
     <w:lsdException w:name="heading 2" w:uiPriority="9" w:qFormat="1"/>
@@ -1309,13 +1208,11 @@
   </w:style>
   <w:style w:type="character" w:default="1" w:styleId="DefaultParagraphFont">
     <w:name w:val="Default Paragraph Font"/>
-    <w:uiPriority w:val="1"/>
     <w:semiHidden/>
     <w:unhideWhenUsed/>
   </w:style>
   <w:style w:type="table" w:default="1" w:styleId="TableNormal">
     <w:name w:val="Normal Table"/>
-    <w:uiPriority w:val="99"/>
     <w:semiHidden/>
     <w:unhideWhenUsed/>
     <w:qFormat/>
@@ -1331,7 +1228,6 @@
   </w:style>
   <w:style w:type="numbering" w:default="1" w:styleId="NoList">
     <w:name w:val="No List"/>
-    <w:uiPriority w:val="99"/>
     <w:semiHidden/>
     <w:unhideWhenUsed/>
   </w:style>
@@ -1665,7 +1561,7 @@
 </file>
 
 <file path=customXml/itemProps1.xml><?xml version="1.0" encoding="utf-8"?>
-<ds:datastoreItem xmlns:ds="http://schemas.openxmlformats.org/officeDocument/2006/customXml" ds:itemID="{82F8AAE9-EFFA-4B12-916F-9FBDB8D31FDF}">
+<ds:datastoreItem xmlns:ds="http://schemas.openxmlformats.org/officeDocument/2006/customXml" ds:itemID="{6F8B70A8-FB54-4E40-BEE8-26E4976A67F8}">
   <ds:schemaRefs>
     <ds:schemaRef ds:uri="http://schemas.openxmlformats.org/officeDocument/2006/bibliography"/>
   </ds:schemaRefs>

</xml_diff>